<commit_message>
Added Sayyad and Series no column to CheckBookReport (Build 1537)
</commit_message>
<xml_diff>
--- a/doc/Analysis/Treasury/CheckBookReport.docx
+++ b/doc/Analysis/Treasury/CheckBookReport.docx
@@ -1,6 +1,6 @@
 
 <file path=word/document.xml><?xml version="1.0" encoding="utf-8"?>
-<w:document xmlns:wpc="http://schemas.microsoft.com/office/word/2010/wordprocessingCanvas" xmlns:cx="http://schemas.microsoft.com/office/drawing/2014/chartex" xmlns:cx1="http://schemas.microsoft.com/office/drawing/2015/9/8/chartex" xmlns:mc="http://schemas.openxmlformats.org/markup-compatibility/2006" xmlns:o="urn:schemas-microsoft-com:office:office" xmlns:r="http://schemas.openxmlformats.org/officeDocument/2006/relationships" xmlns:m="http://schemas.openxmlformats.org/officeDocument/2006/math" xmlns:v="urn:schemas-microsoft-com:vml" xmlns:wp14="http://schemas.microsoft.com/office/word/2010/wordprocessingDrawing" xmlns:wp="http://schemas.openxmlformats.org/drawingml/2006/wordprocessingDrawing" xmlns:w10="urn:schemas-microsoft-com:office:word" xmlns:w="http://schemas.openxmlformats.org/wordprocessingml/2006/main" xmlns:w14="http://schemas.microsoft.com/office/word/2010/wordml" xmlns:w15="http://schemas.microsoft.com/office/word/2012/wordml" xmlns:w16se="http://schemas.microsoft.com/office/word/2015/wordml/symex" xmlns:wpg="http://schemas.microsoft.com/office/word/2010/wordprocessingGroup" xmlns:wpi="http://schemas.microsoft.com/office/word/2010/wordprocessingInk" xmlns:wne="http://schemas.microsoft.com/office/word/2006/wordml" xmlns:wps="http://schemas.microsoft.com/office/word/2010/wordprocessingShape" mc:Ignorable="w14 w15 w16se wp14">
+<w:document xmlns:wpc="http://schemas.microsoft.com/office/word/2010/wordprocessingCanvas" xmlns:cx="http://schemas.microsoft.com/office/drawing/2014/chartex" xmlns:cx1="http://schemas.microsoft.com/office/drawing/2015/9/8/chartex" xmlns:cx2="http://schemas.microsoft.com/office/drawing/2015/10/21/chartex" xmlns:cx3="http://schemas.microsoft.com/office/drawing/2016/5/9/chartex" xmlns:cx4="http://schemas.microsoft.com/office/drawing/2016/5/10/chartex" xmlns:cx5="http://schemas.microsoft.com/office/drawing/2016/5/11/chartex" xmlns:cx6="http://schemas.microsoft.com/office/drawing/2016/5/12/chartex" xmlns:cx7="http://schemas.microsoft.com/office/drawing/2016/5/13/chartex" xmlns:cx8="http://schemas.microsoft.com/office/drawing/2016/5/14/chartex" xmlns:mc="http://schemas.openxmlformats.org/markup-compatibility/2006" xmlns:aink="http://schemas.microsoft.com/office/drawing/2016/ink" xmlns:am3d="http://schemas.microsoft.com/office/drawing/2017/model3d" xmlns:o="urn:schemas-microsoft-com:office:office" xmlns:oel="http://schemas.microsoft.com/office/2019/extlst" xmlns:r="http://schemas.openxmlformats.org/officeDocument/2006/relationships" xmlns:m="http://schemas.openxmlformats.org/officeDocument/2006/math" xmlns:v="urn:schemas-microsoft-com:vml" xmlns:wp14="http://schemas.microsoft.com/office/word/2010/wordprocessingDrawing" xmlns:wp="http://schemas.openxmlformats.org/drawingml/2006/wordprocessingDrawing" xmlns:w10="urn:schemas-microsoft-com:office:word" xmlns:w="http://schemas.openxmlformats.org/wordprocessingml/2006/main" xmlns:w14="http://schemas.microsoft.com/office/word/2010/wordml" xmlns:w15="http://schemas.microsoft.com/office/word/2012/wordml" xmlns:w16cex="http://schemas.microsoft.com/office/word/2018/wordml/cex" xmlns:w16cid="http://schemas.microsoft.com/office/word/2016/wordml/cid" xmlns:w16="http://schemas.microsoft.com/office/word/2018/wordml" xmlns:w16sdtdh="http://schemas.microsoft.com/office/word/2020/wordml/sdtdatahash" xmlns:w16se="http://schemas.microsoft.com/office/word/2015/wordml/symex" xmlns:wpg="http://schemas.microsoft.com/office/word/2010/wordprocessingGroup" xmlns:wpi="http://schemas.microsoft.com/office/word/2010/wordprocessingInk" xmlns:wne="http://schemas.microsoft.com/office/word/2006/wordml" xmlns:wps="http://schemas.microsoft.com/office/word/2010/wordprocessingShape" mc:Ignorable="w14 w15 w16se w16cid w16 w16cex w16sdtdh wp14">
   <w:body>
     <w:sdt>
       <w:sdtPr>
@@ -51,6 +51,8 @@
             <w:rPr>
               <w:rFonts w:eastAsiaTheme="minorEastAsia"/>
               <w:noProof/>
+              <w:kern w:val="2"/>
+              <w14:ligatures w14:val="standardContextual"/>
             </w:rPr>
           </w:pPr>
           <w:r>
@@ -62,7 +64,7 @@
           <w:r>
             <w:fldChar w:fldCharType="separate"/>
           </w:r>
-          <w:hyperlink w:anchor="_Toc127827765" w:history="1">
+          <w:hyperlink w:anchor="_Toc138663101" w:history="1">
             <w:r>
               <w:rPr>
                 <w:rStyle w:val="Hyperlink"/>
@@ -142,7 +144,7 @@
                 <w:noProof/>
                 <w:webHidden/>
               </w:rPr>
-              <w:instrText xml:space="preserve"> PAGEREF _Toc127827765 \h </w:instrText>
+              <w:instrText xml:space="preserve"> PAGEREF _Toc138663101 \h </w:instrText>
             </w:r>
             <w:r>
               <w:rPr>
@@ -184,9 +186,11 @@
             <w:rPr>
               <w:rFonts w:eastAsiaTheme="minorEastAsia"/>
               <w:noProof/>
+              <w:kern w:val="2"/>
+              <w14:ligatures w14:val="standardContextual"/>
             </w:rPr>
           </w:pPr>
-          <w:hyperlink w:anchor="_Toc127827766" w:history="1">
+          <w:hyperlink w:anchor="_Toc138663102" w:history="1">
             <w:r>
               <w:rPr>
                 <w:rStyle w:val="Hyperlink"/>
@@ -217,7 +221,7 @@
                 <w:noProof/>
                 <w:webHidden/>
               </w:rPr>
-              <w:instrText xml:space="preserve"> PAGEREF _Toc127827766 \h </w:instrText>
+              <w:instrText xml:space="preserve"> PAGEREF _Toc138663102 \h </w:instrText>
             </w:r>
             <w:r>
               <w:rPr>
@@ -259,9 +263,11 @@
             <w:rPr>
               <w:rFonts w:eastAsiaTheme="minorEastAsia"/>
               <w:noProof/>
+              <w:kern w:val="2"/>
+              <w14:ligatures w14:val="standardContextual"/>
             </w:rPr>
           </w:pPr>
-          <w:hyperlink w:anchor="_Toc127827767" w:history="1">
+          <w:hyperlink w:anchor="_Toc138663103" w:history="1">
             <w:r>
               <w:rPr>
                 <w:rStyle w:val="Hyperlink"/>
@@ -446,7 +452,7 @@
                 <w:noProof/>
                 <w:webHidden/>
               </w:rPr>
-              <w:instrText xml:space="preserve"> PAGEREF _Toc127827767 \h </w:instrText>
+              <w:instrText xml:space="preserve"> PAGEREF _Toc138663103 \h </w:instrText>
             </w:r>
             <w:r>
               <w:rPr>
@@ -488,9 +494,11 @@
             <w:rPr>
               <w:rFonts w:eastAsiaTheme="minorEastAsia"/>
               <w:noProof/>
+              <w:kern w:val="2"/>
+              <w14:ligatures w14:val="standardContextual"/>
             </w:rPr>
           </w:pPr>
-          <w:hyperlink w:anchor="_Toc127827768" w:history="1">
+          <w:hyperlink w:anchor="_Toc138663104" w:history="1">
             <w:r>
               <w:rPr>
                 <w:rStyle w:val="Hyperlink"/>
@@ -642,7 +650,7 @@
                 <w:noProof/>
                 <w:webHidden/>
               </w:rPr>
-              <w:instrText xml:space="preserve"> PAGEREF _Toc127827768 \h </w:instrText>
+              <w:instrText xml:space="preserve"> PAGEREF _Toc138663104 \h </w:instrText>
             </w:r>
             <w:r>
               <w:rPr>
@@ -684,9 +692,11 @@
             <w:rPr>
               <w:rFonts w:eastAsiaTheme="minorEastAsia"/>
               <w:noProof/>
+              <w:kern w:val="2"/>
+              <w14:ligatures w14:val="standardContextual"/>
             </w:rPr>
           </w:pPr>
-          <w:hyperlink w:anchor="_Toc127827769" w:history="1">
+          <w:hyperlink w:anchor="_Toc138663105" w:history="1">
             <w:r>
               <w:rPr>
                 <w:rStyle w:val="Hyperlink"/>
@@ -814,7 +824,7 @@
                 <w:noProof/>
                 <w:webHidden/>
               </w:rPr>
-              <w:instrText xml:space="preserve"> PAGEREF _Toc127827769 \h </w:instrText>
+              <w:instrText xml:space="preserve"> PAGEREF _Toc138663105 \h </w:instrText>
             </w:r>
             <w:r>
               <w:rPr>
@@ -856,9 +866,11 @@
             <w:rPr>
               <w:rFonts w:eastAsiaTheme="minorEastAsia"/>
               <w:noProof/>
+              <w:kern w:val="2"/>
+              <w14:ligatures w14:val="standardContextual"/>
             </w:rPr>
           </w:pPr>
-          <w:hyperlink w:anchor="_Toc127827770" w:history="1">
+          <w:hyperlink w:anchor="_Toc138663106" w:history="1">
             <w:r>
               <w:rPr>
                 <w:rStyle w:val="Hyperlink"/>
@@ -869,7 +881,7 @@
                 <w:rtl/>
                 <w:lang w:bidi="fa-IR"/>
               </w:rPr>
-              <w:t>ستون‌ها</w:t>
+              <w:t>قواعد اعتبارسنج</w:t>
             </w:r>
             <w:r>
               <w:rPr>
@@ -885,6 +897,72 @@
             </w:r>
             <w:r>
               <w:rPr>
+                <w:noProof/>
+                <w:webHidden/>
+              </w:rPr>
+              <w:tab/>
+            </w:r>
+            <w:r>
+              <w:rPr>
+                <w:noProof/>
+                <w:webHidden/>
+              </w:rPr>
+              <w:fldChar w:fldCharType="begin"/>
+            </w:r>
+            <w:r>
+              <w:rPr>
+                <w:noProof/>
+                <w:webHidden/>
+              </w:rPr>
+              <w:instrText xml:space="preserve"> PAGEREF _Toc138663106 \h </w:instrText>
+            </w:r>
+            <w:r>
+              <w:rPr>
+                <w:noProof/>
+                <w:webHidden/>
+              </w:rPr>
+            </w:r>
+            <w:r>
+              <w:rPr>
+                <w:noProof/>
+                <w:webHidden/>
+              </w:rPr>
+              <w:fldChar w:fldCharType="separate"/>
+            </w:r>
+            <w:r>
+              <w:rPr>
+                <w:noProof/>
+                <w:webHidden/>
+                <w:rtl/>
+              </w:rPr>
+              <w:t>3</w:t>
+            </w:r>
+            <w:r>
+              <w:rPr>
+                <w:noProof/>
+                <w:webHidden/>
+              </w:rPr>
+              <w:fldChar w:fldCharType="end"/>
+            </w:r>
+          </w:hyperlink>
+        </w:p>
+        <w:p>
+          <w:pPr>
+            <w:pStyle w:val="TOC2"/>
+            <w:tabs>
+              <w:tab w:val="right" w:leader="dot" w:pos="9350"/>
+            </w:tabs>
+            <w:bidi/>
+            <w:rPr>
+              <w:rFonts w:eastAsiaTheme="minorEastAsia"/>
+              <w:noProof/>
+              <w:kern w:val="2"/>
+              <w14:ligatures w14:val="standardContextual"/>
+            </w:rPr>
+          </w:pPr>
+          <w:hyperlink w:anchor="_Toc138663107" w:history="1">
+            <w:r>
+              <w:rPr>
                 <w:rStyle w:val="Hyperlink"/>
                 <w:rFonts w:cs="B Nazanin"/>
                 <w:b/>
@@ -893,7 +971,7 @@
                 <w:rtl/>
                 <w:lang w:bidi="fa-IR"/>
               </w:rPr>
-              <w:t xml:space="preserve"> مورد ن</w:t>
+              <w:t>برا</w:t>
             </w:r>
             <w:r>
               <w:rPr>
@@ -917,7 +995,7 @@
                 <w:rtl/>
                 <w:lang w:bidi="fa-IR"/>
               </w:rPr>
-              <w:t>از در ل</w:t>
+              <w:t xml:space="preserve"> با</w:t>
             </w:r>
             <w:r>
               <w:rPr>
@@ -934,6 +1012,30 @@
             <w:r>
               <w:rPr>
                 <w:rStyle w:val="Hyperlink"/>
+                <w:rFonts w:cs="B Nazanin" w:hint="eastAsia"/>
+                <w:b/>
+                <w:bCs/>
+                <w:noProof/>
+                <w:rtl/>
+                <w:lang w:bidi="fa-IR"/>
+              </w:rPr>
+              <w:t>گان</w:t>
+            </w:r>
+            <w:r>
+              <w:rPr>
+                <w:rStyle w:val="Hyperlink"/>
+                <w:rFonts w:cs="B Nazanin" w:hint="cs"/>
+                <w:b/>
+                <w:bCs/>
+                <w:noProof/>
+                <w:rtl/>
+                <w:lang w:bidi="fa-IR"/>
+              </w:rPr>
+              <w:t>ی</w:t>
+            </w:r>
+            <w:r>
+              <w:rPr>
+                <w:rStyle w:val="Hyperlink"/>
                 <w:rFonts w:cs="B Nazanin"/>
                 <w:b/>
                 <w:bCs/>
@@ -941,7 +1043,7 @@
                 <w:rtl/>
                 <w:lang w:bidi="fa-IR"/>
               </w:rPr>
-              <w:t>ست اطلاعات</w:t>
+              <w:t xml:space="preserve"> و برگشت از با</w:t>
             </w:r>
             <w:r>
               <w:rPr>
@@ -958,6 +1060,96 @@
             <w:r>
               <w:rPr>
                 <w:rStyle w:val="Hyperlink"/>
+                <w:rFonts w:cs="B Nazanin" w:hint="eastAsia"/>
+                <w:b/>
+                <w:bCs/>
+                <w:noProof/>
+                <w:rtl/>
+                <w:lang w:bidi="fa-IR"/>
+              </w:rPr>
+              <w:t>گان</w:t>
+            </w:r>
+            <w:r>
+              <w:rPr>
+                <w:rStyle w:val="Hyperlink"/>
+                <w:rFonts w:cs="B Nazanin" w:hint="cs"/>
+                <w:b/>
+                <w:bCs/>
+                <w:noProof/>
+                <w:rtl/>
+                <w:lang w:bidi="fa-IR"/>
+              </w:rPr>
+              <w:t>ی</w:t>
+            </w:r>
+            <w:r>
+              <w:rPr>
+                <w:noProof/>
+                <w:webHidden/>
+              </w:rPr>
+              <w:tab/>
+            </w:r>
+            <w:r>
+              <w:rPr>
+                <w:noProof/>
+                <w:webHidden/>
+              </w:rPr>
+              <w:fldChar w:fldCharType="begin"/>
+            </w:r>
+            <w:r>
+              <w:rPr>
+                <w:noProof/>
+                <w:webHidden/>
+              </w:rPr>
+              <w:instrText xml:space="preserve"> PAGEREF _Toc138663107 \h </w:instrText>
+            </w:r>
+            <w:r>
+              <w:rPr>
+                <w:noProof/>
+                <w:webHidden/>
+              </w:rPr>
+            </w:r>
+            <w:r>
+              <w:rPr>
+                <w:noProof/>
+                <w:webHidden/>
+              </w:rPr>
+              <w:fldChar w:fldCharType="separate"/>
+            </w:r>
+            <w:r>
+              <w:rPr>
+                <w:noProof/>
+                <w:webHidden/>
+                <w:rtl/>
+              </w:rPr>
+              <w:t>3</w:t>
+            </w:r>
+            <w:r>
+              <w:rPr>
+                <w:noProof/>
+                <w:webHidden/>
+              </w:rPr>
+              <w:fldChar w:fldCharType="end"/>
+            </w:r>
+          </w:hyperlink>
+        </w:p>
+        <w:p>
+          <w:pPr>
+            <w:pStyle w:val="TOC2"/>
+            <w:tabs>
+              <w:tab w:val="right" w:leader="dot" w:pos="9350"/>
+            </w:tabs>
+            <w:bidi/>
+            <w:rPr>
+              <w:rFonts w:eastAsiaTheme="minorEastAsia"/>
+              <w:noProof/>
+              <w:kern w:val="2"/>
+              <w14:ligatures w14:val="standardContextual"/>
+            </w:rPr>
+          </w:pPr>
+          <w:hyperlink w:anchor="_Toc138663108" w:history="1">
+            <w:r>
+              <w:rPr>
+                <w:rStyle w:val="Hyperlink"/>
                 <w:rFonts w:cs="B Nazanin"/>
                 <w:b/>
                 <w:bCs/>
@@ -965,7 +1157,7 @@
                 <w:rtl/>
                 <w:lang w:bidi="fa-IR"/>
               </w:rPr>
-              <w:t xml:space="preserve"> (ترت</w:t>
+              <w:t>برا</w:t>
             </w:r>
             <w:r>
               <w:rPr>
@@ -989,7 +1181,7 @@
                 <w:rtl/>
                 <w:lang w:bidi="fa-IR"/>
               </w:rPr>
-              <w:t>ب پ</w:t>
+              <w:t xml:space="preserve"> حذف تک</w:t>
             </w:r>
             <w:r>
               <w:rPr>
@@ -1013,7 +1205,67 @@
                 <w:rtl/>
                 <w:lang w:bidi="fa-IR"/>
               </w:rPr>
-              <w:t>ش‌فرض)</w:t>
+              <w:t xml:space="preserve"> </w:t>
+            </w:r>
+            <w:r>
+              <w:rPr>
+                <w:rStyle w:val="Hyperlink"/>
+                <w:rFonts w:cs="B Nazanin" w:hint="cs"/>
+                <w:b/>
+                <w:bCs/>
+                <w:noProof/>
+                <w:rtl/>
+                <w:lang w:bidi="fa-IR"/>
+              </w:rPr>
+              <w:t>ی</w:t>
+            </w:r>
+            <w:r>
+              <w:rPr>
+                <w:rStyle w:val="Hyperlink"/>
+                <w:rFonts w:cs="B Nazanin" w:hint="eastAsia"/>
+                <w:b/>
+                <w:bCs/>
+                <w:noProof/>
+                <w:rtl/>
+                <w:lang w:bidi="fa-IR"/>
+              </w:rPr>
+              <w:t>ا</w:t>
+            </w:r>
+            <w:r>
+              <w:rPr>
+                <w:rStyle w:val="Hyperlink"/>
+                <w:rFonts w:cs="B Nazanin"/>
+                <w:b/>
+                <w:bCs/>
+                <w:noProof/>
+                <w:rtl/>
+                <w:lang w:bidi="fa-IR"/>
+              </w:rPr>
+              <w:t xml:space="preserve"> گروه</w:t>
+            </w:r>
+            <w:r>
+              <w:rPr>
+                <w:rStyle w:val="Hyperlink"/>
+                <w:rFonts w:cs="B Nazanin" w:hint="cs"/>
+                <w:b/>
+                <w:bCs/>
+                <w:noProof/>
+                <w:rtl/>
+                <w:lang w:bidi="fa-IR"/>
+              </w:rPr>
+              <w:t>ی</w:t>
+            </w:r>
+            <w:r>
+              <w:rPr>
+                <w:rStyle w:val="Hyperlink"/>
+                <w:rFonts w:cs="B Nazanin"/>
+                <w:b/>
+                <w:bCs/>
+                <w:noProof/>
+                <w:rtl/>
+                <w:lang w:bidi="fa-IR"/>
+              </w:rPr>
+              <w:t xml:space="preserve"> دسته‌چک</w:t>
             </w:r>
             <w:r>
               <w:rPr>
@@ -1034,7 +1286,7 @@
                 <w:noProof/>
                 <w:webHidden/>
               </w:rPr>
-              <w:instrText xml:space="preserve"> PAGEREF _Toc127827770 \h </w:instrText>
+              <w:instrText xml:space="preserve"> PAGEREF _Toc138663108 \h </w:instrText>
             </w:r>
             <w:r>
               <w:rPr>
@@ -1076,9 +1328,11 @@
             <w:rPr>
               <w:rFonts w:eastAsiaTheme="minorEastAsia"/>
               <w:noProof/>
+              <w:kern w:val="2"/>
+              <w14:ligatures w14:val="standardContextual"/>
             </w:rPr>
           </w:pPr>
-          <w:hyperlink w:anchor="_Toc127827771" w:history="1">
+          <w:hyperlink w:anchor="_Toc138663109" w:history="1">
             <w:r>
               <w:rPr>
                 <w:rStyle w:val="Hyperlink"/>
@@ -1089,6 +1343,630 @@
                 <w:rtl/>
                 <w:lang w:bidi="fa-IR"/>
               </w:rPr>
+              <w:t>ستون‌ها</w:t>
+            </w:r>
+            <w:r>
+              <w:rPr>
+                <w:rStyle w:val="Hyperlink"/>
+                <w:rFonts w:cs="B Nazanin" w:hint="cs"/>
+                <w:b/>
+                <w:bCs/>
+                <w:noProof/>
+                <w:rtl/>
+                <w:lang w:bidi="fa-IR"/>
+              </w:rPr>
+              <w:t>ی</w:t>
+            </w:r>
+            <w:r>
+              <w:rPr>
+                <w:rStyle w:val="Hyperlink"/>
+                <w:rFonts w:cs="B Nazanin"/>
+                <w:b/>
+                <w:bCs/>
+                <w:noProof/>
+                <w:rtl/>
+                <w:lang w:bidi="fa-IR"/>
+              </w:rPr>
+              <w:t xml:space="preserve"> مورد ن</w:t>
+            </w:r>
+            <w:r>
+              <w:rPr>
+                <w:rStyle w:val="Hyperlink"/>
+                <w:rFonts w:cs="B Nazanin" w:hint="cs"/>
+                <w:b/>
+                <w:bCs/>
+                <w:noProof/>
+                <w:rtl/>
+                <w:lang w:bidi="fa-IR"/>
+              </w:rPr>
+              <w:t>ی</w:t>
+            </w:r>
+            <w:r>
+              <w:rPr>
+                <w:rStyle w:val="Hyperlink"/>
+                <w:rFonts w:cs="B Nazanin"/>
+                <w:b/>
+                <w:bCs/>
+                <w:noProof/>
+                <w:rtl/>
+                <w:lang w:bidi="fa-IR"/>
+              </w:rPr>
+              <w:t>از در ل</w:t>
+            </w:r>
+            <w:r>
+              <w:rPr>
+                <w:rStyle w:val="Hyperlink"/>
+                <w:rFonts w:cs="B Nazanin" w:hint="cs"/>
+                <w:b/>
+                <w:bCs/>
+                <w:noProof/>
+                <w:rtl/>
+                <w:lang w:bidi="fa-IR"/>
+              </w:rPr>
+              <w:t>ی</w:t>
+            </w:r>
+            <w:r>
+              <w:rPr>
+                <w:rStyle w:val="Hyperlink"/>
+                <w:rFonts w:cs="B Nazanin"/>
+                <w:b/>
+                <w:bCs/>
+                <w:noProof/>
+                <w:rtl/>
+                <w:lang w:bidi="fa-IR"/>
+              </w:rPr>
+              <w:t>ست اطلاعات</w:t>
+            </w:r>
+            <w:r>
+              <w:rPr>
+                <w:rStyle w:val="Hyperlink"/>
+                <w:rFonts w:cs="B Nazanin" w:hint="cs"/>
+                <w:b/>
+                <w:bCs/>
+                <w:noProof/>
+                <w:rtl/>
+                <w:lang w:bidi="fa-IR"/>
+              </w:rPr>
+              <w:t>ی</w:t>
+            </w:r>
+            <w:r>
+              <w:rPr>
+                <w:rStyle w:val="Hyperlink"/>
+                <w:rFonts w:cs="B Nazanin"/>
+                <w:b/>
+                <w:bCs/>
+                <w:noProof/>
+                <w:rtl/>
+                <w:lang w:bidi="fa-IR"/>
+              </w:rPr>
+              <w:t xml:space="preserve"> (ترت</w:t>
+            </w:r>
+            <w:r>
+              <w:rPr>
+                <w:rStyle w:val="Hyperlink"/>
+                <w:rFonts w:cs="B Nazanin" w:hint="cs"/>
+                <w:b/>
+                <w:bCs/>
+                <w:noProof/>
+                <w:rtl/>
+                <w:lang w:bidi="fa-IR"/>
+              </w:rPr>
+              <w:t>ی</w:t>
+            </w:r>
+            <w:r>
+              <w:rPr>
+                <w:rStyle w:val="Hyperlink"/>
+                <w:rFonts w:cs="B Nazanin"/>
+                <w:b/>
+                <w:bCs/>
+                <w:noProof/>
+                <w:rtl/>
+                <w:lang w:bidi="fa-IR"/>
+              </w:rPr>
+              <w:t>ب پ</w:t>
+            </w:r>
+            <w:r>
+              <w:rPr>
+                <w:rStyle w:val="Hyperlink"/>
+                <w:rFonts w:cs="B Nazanin" w:hint="cs"/>
+                <w:b/>
+                <w:bCs/>
+                <w:noProof/>
+                <w:rtl/>
+                <w:lang w:bidi="fa-IR"/>
+              </w:rPr>
+              <w:t>ی</w:t>
+            </w:r>
+            <w:r>
+              <w:rPr>
+                <w:rStyle w:val="Hyperlink"/>
+                <w:rFonts w:cs="B Nazanin"/>
+                <w:b/>
+                <w:bCs/>
+                <w:noProof/>
+                <w:rtl/>
+                <w:lang w:bidi="fa-IR"/>
+              </w:rPr>
+              <w:t>ش‌فرض)</w:t>
+            </w:r>
+            <w:r>
+              <w:rPr>
+                <w:noProof/>
+                <w:webHidden/>
+              </w:rPr>
+              <w:tab/>
+            </w:r>
+            <w:r>
+              <w:rPr>
+                <w:noProof/>
+                <w:webHidden/>
+              </w:rPr>
+              <w:fldChar w:fldCharType="begin"/>
+            </w:r>
+            <w:r>
+              <w:rPr>
+                <w:noProof/>
+                <w:webHidden/>
+              </w:rPr>
+              <w:instrText xml:space="preserve"> PAGEREF _Toc138663109 \h </w:instrText>
+            </w:r>
+            <w:r>
+              <w:rPr>
+                <w:noProof/>
+                <w:webHidden/>
+              </w:rPr>
+            </w:r>
+            <w:r>
+              <w:rPr>
+                <w:noProof/>
+                <w:webHidden/>
+              </w:rPr>
+              <w:fldChar w:fldCharType="separate"/>
+            </w:r>
+            <w:r>
+              <w:rPr>
+                <w:noProof/>
+                <w:webHidden/>
+                <w:rtl/>
+              </w:rPr>
+              <w:t>3</w:t>
+            </w:r>
+            <w:r>
+              <w:rPr>
+                <w:noProof/>
+                <w:webHidden/>
+              </w:rPr>
+              <w:fldChar w:fldCharType="end"/>
+            </w:r>
+          </w:hyperlink>
+        </w:p>
+        <w:p>
+          <w:pPr>
+            <w:pStyle w:val="TOC1"/>
+            <w:tabs>
+              <w:tab w:val="right" w:leader="dot" w:pos="9350"/>
+            </w:tabs>
+            <w:bidi/>
+            <w:rPr>
+              <w:rFonts w:eastAsiaTheme="minorEastAsia"/>
+              <w:noProof/>
+              <w:kern w:val="2"/>
+              <w14:ligatures w14:val="standardContextual"/>
+            </w:rPr>
+          </w:pPr>
+          <w:hyperlink w:anchor="_Toc138663110" w:history="1">
+            <w:r>
+              <w:rPr>
+                <w:rStyle w:val="Hyperlink"/>
+                <w:rFonts w:cs="B Nazanin"/>
+                <w:b/>
+                <w:bCs/>
+                <w:noProof/>
+                <w:rtl/>
+                <w:lang w:bidi="fa-IR"/>
+              </w:rPr>
+              <w:t>ف</w:t>
+            </w:r>
+            <w:r>
+              <w:rPr>
+                <w:rStyle w:val="Hyperlink"/>
+                <w:rFonts w:cs="B Nazanin" w:hint="cs"/>
+                <w:b/>
+                <w:bCs/>
+                <w:noProof/>
+                <w:rtl/>
+                <w:lang w:bidi="fa-IR"/>
+              </w:rPr>
+              <w:t>ی</w:t>
+            </w:r>
+            <w:r>
+              <w:rPr>
+                <w:rStyle w:val="Hyperlink"/>
+                <w:rFonts w:cs="B Nazanin" w:hint="eastAsia"/>
+                <w:b/>
+                <w:bCs/>
+                <w:noProof/>
+                <w:rtl/>
+                <w:lang w:bidi="fa-IR"/>
+              </w:rPr>
+              <w:t>لترها</w:t>
+            </w:r>
+            <w:r>
+              <w:rPr>
+                <w:rStyle w:val="Hyperlink"/>
+                <w:rFonts w:cs="B Nazanin" w:hint="cs"/>
+                <w:b/>
+                <w:bCs/>
+                <w:noProof/>
+                <w:rtl/>
+                <w:lang w:bidi="fa-IR"/>
+              </w:rPr>
+              <w:t>ی</w:t>
+            </w:r>
+            <w:r>
+              <w:rPr>
+                <w:rStyle w:val="Hyperlink"/>
+                <w:rFonts w:cs="B Nazanin"/>
+                <w:b/>
+                <w:bCs/>
+                <w:noProof/>
+                <w:rtl/>
+                <w:lang w:bidi="fa-IR"/>
+              </w:rPr>
+              <w:t xml:space="preserve"> کمک</w:t>
+            </w:r>
+            <w:r>
+              <w:rPr>
+                <w:rStyle w:val="Hyperlink"/>
+                <w:rFonts w:cs="B Nazanin" w:hint="cs"/>
+                <w:b/>
+                <w:bCs/>
+                <w:noProof/>
+                <w:rtl/>
+                <w:lang w:bidi="fa-IR"/>
+              </w:rPr>
+              <w:t>ی</w:t>
+            </w:r>
+            <w:r>
+              <w:rPr>
+                <w:rStyle w:val="Hyperlink"/>
+                <w:rFonts w:cs="B Nazanin"/>
+                <w:b/>
+                <w:bCs/>
+                <w:noProof/>
+                <w:rtl/>
+                <w:lang w:bidi="fa-IR"/>
+              </w:rPr>
+              <w:t xml:space="preserve"> مورد ن</w:t>
+            </w:r>
+            <w:r>
+              <w:rPr>
+                <w:rStyle w:val="Hyperlink"/>
+                <w:rFonts w:cs="B Nazanin" w:hint="cs"/>
+                <w:b/>
+                <w:bCs/>
+                <w:noProof/>
+                <w:rtl/>
+                <w:lang w:bidi="fa-IR"/>
+              </w:rPr>
+              <w:t>ی</w:t>
+            </w:r>
+            <w:r>
+              <w:rPr>
+                <w:rStyle w:val="Hyperlink"/>
+                <w:rFonts w:cs="B Nazanin" w:hint="eastAsia"/>
+                <w:b/>
+                <w:bCs/>
+                <w:noProof/>
+                <w:rtl/>
+                <w:lang w:bidi="fa-IR"/>
+              </w:rPr>
+              <w:t>از</w:t>
+            </w:r>
+            <w:r>
+              <w:rPr>
+                <w:noProof/>
+                <w:webHidden/>
+              </w:rPr>
+              <w:tab/>
+            </w:r>
+            <w:r>
+              <w:rPr>
+                <w:noProof/>
+                <w:webHidden/>
+              </w:rPr>
+              <w:fldChar w:fldCharType="begin"/>
+            </w:r>
+            <w:r>
+              <w:rPr>
+                <w:noProof/>
+                <w:webHidden/>
+              </w:rPr>
+              <w:instrText xml:space="preserve"> PAGEREF _Toc138663110 \h </w:instrText>
+            </w:r>
+            <w:r>
+              <w:rPr>
+                <w:noProof/>
+                <w:webHidden/>
+              </w:rPr>
+            </w:r>
+            <w:r>
+              <w:rPr>
+                <w:noProof/>
+                <w:webHidden/>
+              </w:rPr>
+              <w:fldChar w:fldCharType="separate"/>
+            </w:r>
+            <w:r>
+              <w:rPr>
+                <w:noProof/>
+                <w:webHidden/>
+                <w:rtl/>
+              </w:rPr>
+              <w:t>4</w:t>
+            </w:r>
+            <w:r>
+              <w:rPr>
+                <w:noProof/>
+                <w:webHidden/>
+              </w:rPr>
+              <w:fldChar w:fldCharType="end"/>
+            </w:r>
+          </w:hyperlink>
+        </w:p>
+        <w:p>
+          <w:pPr>
+            <w:pStyle w:val="TOC2"/>
+            <w:tabs>
+              <w:tab w:val="right" w:leader="dot" w:pos="9350"/>
+            </w:tabs>
+            <w:bidi/>
+            <w:rPr>
+              <w:rFonts w:eastAsiaTheme="minorEastAsia"/>
+              <w:noProof/>
+              <w:kern w:val="2"/>
+              <w14:ligatures w14:val="standardContextual"/>
+            </w:rPr>
+          </w:pPr>
+          <w:hyperlink w:anchor="_Toc138663111" w:history="1">
+            <w:r>
+              <w:rPr>
+                <w:rStyle w:val="Hyperlink"/>
+                <w:rFonts w:cs="B Nazanin"/>
+                <w:b/>
+                <w:bCs/>
+                <w:noProof/>
+                <w:rtl/>
+                <w:lang w:bidi="fa-IR"/>
+              </w:rPr>
+              <w:t>بر اساس نام بانک</w:t>
+            </w:r>
+            <w:r>
+              <w:rPr>
+                <w:noProof/>
+                <w:webHidden/>
+              </w:rPr>
+              <w:tab/>
+            </w:r>
+            <w:r>
+              <w:rPr>
+                <w:noProof/>
+                <w:webHidden/>
+              </w:rPr>
+              <w:fldChar w:fldCharType="begin"/>
+            </w:r>
+            <w:r>
+              <w:rPr>
+                <w:noProof/>
+                <w:webHidden/>
+              </w:rPr>
+              <w:instrText xml:space="preserve"> PAGEREF _Toc138663111 \h </w:instrText>
+            </w:r>
+            <w:r>
+              <w:rPr>
+                <w:noProof/>
+                <w:webHidden/>
+              </w:rPr>
+            </w:r>
+            <w:r>
+              <w:rPr>
+                <w:noProof/>
+                <w:webHidden/>
+              </w:rPr>
+              <w:fldChar w:fldCharType="separate"/>
+            </w:r>
+            <w:r>
+              <w:rPr>
+                <w:noProof/>
+                <w:webHidden/>
+                <w:rtl/>
+              </w:rPr>
+              <w:t>4</w:t>
+            </w:r>
+            <w:r>
+              <w:rPr>
+                <w:noProof/>
+                <w:webHidden/>
+              </w:rPr>
+              <w:fldChar w:fldCharType="end"/>
+            </w:r>
+          </w:hyperlink>
+        </w:p>
+        <w:p>
+          <w:pPr>
+            <w:pStyle w:val="TOC2"/>
+            <w:tabs>
+              <w:tab w:val="right" w:leader="dot" w:pos="9350"/>
+            </w:tabs>
+            <w:bidi/>
+            <w:rPr>
+              <w:rFonts w:eastAsiaTheme="minorEastAsia"/>
+              <w:noProof/>
+              <w:kern w:val="2"/>
+              <w14:ligatures w14:val="standardContextual"/>
+            </w:rPr>
+          </w:pPr>
+          <w:hyperlink w:anchor="_Toc138663112" w:history="1">
+            <w:r>
+              <w:rPr>
+                <w:rStyle w:val="Hyperlink"/>
+                <w:rFonts w:cs="B Nazanin"/>
+                <w:b/>
+                <w:bCs/>
+                <w:noProof/>
+                <w:rtl/>
+                <w:lang w:bidi="fa-IR"/>
+              </w:rPr>
+              <w:t>بر اساس وضع</w:t>
+            </w:r>
+            <w:r>
+              <w:rPr>
+                <w:rStyle w:val="Hyperlink"/>
+                <w:rFonts w:cs="B Nazanin" w:hint="cs"/>
+                <w:b/>
+                <w:bCs/>
+                <w:noProof/>
+                <w:rtl/>
+                <w:lang w:bidi="fa-IR"/>
+              </w:rPr>
+              <w:t>ی</w:t>
+            </w:r>
+            <w:r>
+              <w:rPr>
+                <w:rStyle w:val="Hyperlink"/>
+                <w:rFonts w:cs="B Nazanin" w:hint="eastAsia"/>
+                <w:b/>
+                <w:bCs/>
+                <w:noProof/>
+                <w:rtl/>
+                <w:lang w:bidi="fa-IR"/>
+              </w:rPr>
+              <w:t>ت</w:t>
+            </w:r>
+            <w:r>
+              <w:rPr>
+                <w:rStyle w:val="Hyperlink"/>
+                <w:rFonts w:cs="B Nazanin"/>
+                <w:b/>
+                <w:bCs/>
+                <w:noProof/>
+                <w:rtl/>
+                <w:lang w:bidi="fa-IR"/>
+              </w:rPr>
+              <w:t xml:space="preserve"> با</w:t>
+            </w:r>
+            <w:r>
+              <w:rPr>
+                <w:rStyle w:val="Hyperlink"/>
+                <w:rFonts w:cs="B Nazanin" w:hint="cs"/>
+                <w:b/>
+                <w:bCs/>
+                <w:noProof/>
+                <w:rtl/>
+                <w:lang w:bidi="fa-IR"/>
+              </w:rPr>
+              <w:t>ی</w:t>
+            </w:r>
+            <w:r>
+              <w:rPr>
+                <w:rStyle w:val="Hyperlink"/>
+                <w:rFonts w:cs="B Nazanin" w:hint="eastAsia"/>
+                <w:b/>
+                <w:bCs/>
+                <w:noProof/>
+                <w:rtl/>
+                <w:lang w:bidi="fa-IR"/>
+              </w:rPr>
+              <w:t>گان</w:t>
+            </w:r>
+            <w:r>
+              <w:rPr>
+                <w:rStyle w:val="Hyperlink"/>
+                <w:rFonts w:cs="B Nazanin" w:hint="cs"/>
+                <w:b/>
+                <w:bCs/>
+                <w:noProof/>
+                <w:rtl/>
+                <w:lang w:bidi="fa-IR"/>
+              </w:rPr>
+              <w:t>ی</w:t>
+            </w:r>
+            <w:r>
+              <w:rPr>
+                <w:noProof/>
+                <w:webHidden/>
+              </w:rPr>
+              <w:tab/>
+            </w:r>
+            <w:r>
+              <w:rPr>
+                <w:noProof/>
+                <w:webHidden/>
+              </w:rPr>
+              <w:fldChar w:fldCharType="begin"/>
+            </w:r>
+            <w:r>
+              <w:rPr>
+                <w:noProof/>
+                <w:webHidden/>
+              </w:rPr>
+              <w:instrText xml:space="preserve"> PAGEREF _Toc138663112 \h </w:instrText>
+            </w:r>
+            <w:r>
+              <w:rPr>
+                <w:noProof/>
+                <w:webHidden/>
+              </w:rPr>
+            </w:r>
+            <w:r>
+              <w:rPr>
+                <w:noProof/>
+                <w:webHidden/>
+              </w:rPr>
+              <w:fldChar w:fldCharType="separate"/>
+            </w:r>
+            <w:r>
+              <w:rPr>
+                <w:noProof/>
+                <w:webHidden/>
+                <w:rtl/>
+              </w:rPr>
+              <w:t>4</w:t>
+            </w:r>
+            <w:r>
+              <w:rPr>
+                <w:noProof/>
+                <w:webHidden/>
+              </w:rPr>
+              <w:fldChar w:fldCharType="end"/>
+            </w:r>
+          </w:hyperlink>
+        </w:p>
+        <w:p>
+          <w:pPr>
+            <w:pStyle w:val="TOC1"/>
+            <w:tabs>
+              <w:tab w:val="right" w:leader="dot" w:pos="9350"/>
+            </w:tabs>
+            <w:bidi/>
+            <w:rPr>
+              <w:rFonts w:eastAsiaTheme="minorEastAsia"/>
+              <w:noProof/>
+              <w:kern w:val="2"/>
+              <w14:ligatures w14:val="standardContextual"/>
+            </w:rPr>
+          </w:pPr>
+          <w:hyperlink w:anchor="_Toc138663113" w:history="1">
+            <w:r>
+              <w:rPr>
+                <w:rStyle w:val="Hyperlink"/>
+                <w:rFonts w:cs="B Nazanin"/>
+                <w:b/>
+                <w:bCs/>
+                <w:noProof/>
+                <w:rtl/>
+                <w:lang w:bidi="fa-IR"/>
+              </w:rPr>
               <w:t>عنوان‌ها در گزارش فور</w:t>
             </w:r>
             <w:r>
@@ -1122,7 +2000,145 @@
                 <w:noProof/>
                 <w:webHidden/>
               </w:rPr>
-              <w:instrText xml:space="preserve"> PAGEREF _Toc127827771 \h </w:instrText>
+              <w:instrText xml:space="preserve"> PAGEREF _Toc138663113 \h </w:instrText>
+            </w:r>
+            <w:r>
+              <w:rPr>
+                <w:noProof/>
+                <w:webHidden/>
+              </w:rPr>
+            </w:r>
+            <w:r>
+              <w:rPr>
+                <w:noProof/>
+                <w:webHidden/>
+              </w:rPr>
+              <w:fldChar w:fldCharType="separate"/>
+            </w:r>
+            <w:r>
+              <w:rPr>
+                <w:noProof/>
+                <w:webHidden/>
+                <w:rtl/>
+              </w:rPr>
+              <w:t>4</w:t>
+            </w:r>
+            <w:r>
+              <w:rPr>
+                <w:noProof/>
+                <w:webHidden/>
+              </w:rPr>
+              <w:fldChar w:fldCharType="end"/>
+            </w:r>
+          </w:hyperlink>
+        </w:p>
+        <w:p>
+          <w:pPr>
+            <w:pStyle w:val="TOC2"/>
+            <w:tabs>
+              <w:tab w:val="right" w:leader="dot" w:pos="9350"/>
+            </w:tabs>
+            <w:bidi/>
+            <w:rPr>
+              <w:rFonts w:eastAsiaTheme="minorEastAsia"/>
+              <w:noProof/>
+              <w:kern w:val="2"/>
+              <w14:ligatures w14:val="standardContextual"/>
+            </w:rPr>
+          </w:pPr>
+          <w:hyperlink w:anchor="_Toc138663114" w:history="1">
+            <w:r>
+              <w:rPr>
+                <w:rStyle w:val="Hyperlink"/>
+                <w:rFonts w:cs="B Nazanin"/>
+                <w:b/>
+                <w:bCs/>
+                <w:noProof/>
+                <w:rtl/>
+                <w:lang w:bidi="fa-IR"/>
+              </w:rPr>
+              <w:t>تار</w:t>
+            </w:r>
+            <w:r>
+              <w:rPr>
+                <w:rStyle w:val="Hyperlink"/>
+                <w:rFonts w:cs="B Nazanin" w:hint="cs"/>
+                <w:b/>
+                <w:bCs/>
+                <w:noProof/>
+                <w:rtl/>
+                <w:lang w:bidi="fa-IR"/>
+              </w:rPr>
+              <w:t>ی</w:t>
+            </w:r>
+            <w:r>
+              <w:rPr>
+                <w:rStyle w:val="Hyperlink"/>
+                <w:rFonts w:cs="B Nazanin" w:hint="eastAsia"/>
+                <w:b/>
+                <w:bCs/>
+                <w:noProof/>
+                <w:rtl/>
+                <w:lang w:bidi="fa-IR"/>
+              </w:rPr>
+              <w:t>خچه</w:t>
+            </w:r>
+            <w:r>
+              <w:rPr>
+                <w:rStyle w:val="Hyperlink"/>
+                <w:rFonts w:cs="B Nazanin"/>
+                <w:b/>
+                <w:bCs/>
+                <w:noProof/>
+                <w:rtl/>
+                <w:lang w:bidi="fa-IR"/>
+              </w:rPr>
+              <w:t xml:space="preserve"> تغ</w:t>
+            </w:r>
+            <w:r>
+              <w:rPr>
+                <w:rStyle w:val="Hyperlink"/>
+                <w:rFonts w:cs="B Nazanin" w:hint="cs"/>
+                <w:b/>
+                <w:bCs/>
+                <w:noProof/>
+                <w:rtl/>
+                <w:lang w:bidi="fa-IR"/>
+              </w:rPr>
+              <w:t>یی</w:t>
+            </w:r>
+            <w:r>
+              <w:rPr>
+                <w:rStyle w:val="Hyperlink"/>
+                <w:rFonts w:cs="B Nazanin" w:hint="eastAsia"/>
+                <w:b/>
+                <w:bCs/>
+                <w:noProof/>
+                <w:rtl/>
+                <w:lang w:bidi="fa-IR"/>
+              </w:rPr>
+              <w:t>رات</w:t>
+            </w:r>
+            <w:r>
+              <w:rPr>
+                <w:noProof/>
+                <w:webHidden/>
+              </w:rPr>
+              <w:tab/>
+            </w:r>
+            <w:r>
+              <w:rPr>
+                <w:noProof/>
+                <w:webHidden/>
+              </w:rPr>
+              <w:fldChar w:fldCharType="begin"/>
+            </w:r>
+            <w:r>
+              <w:rPr>
+                <w:noProof/>
+                <w:webHidden/>
+              </w:rPr>
+              <w:instrText xml:space="preserve"> PAGEREF _Toc138663114 \h </w:instrText>
             </w:r>
             <w:r>
               <w:rPr>
@@ -1171,6 +2187,7 @@
     </w:sdt>
     <w:p>
       <w:pPr>
+        <w:bidi/>
         <w:rPr>
           <w:rFonts w:asciiTheme="majorHAnsi" w:eastAsiaTheme="majorEastAsia" w:hAnsiTheme="majorHAnsi" w:cs="B Nazanin"/>
           <w:spacing w:val="-10"/>
@@ -1239,7 +2256,7 @@
           <w:lang w:bidi="fa-IR"/>
         </w:rPr>
       </w:pPr>
-      <w:bookmarkStart w:id="0" w:name="_Toc127827765"/>
+      <w:bookmarkStart w:id="0" w:name="_Toc138663101"/>
       <w:r>
         <w:rPr>
           <w:rFonts w:cs="B Nazanin" w:hint="cs"/>
@@ -2170,7 +3187,7 @@
         </w:rPr>
       </w:pPr>
       <w:bookmarkStart w:id="1" w:name="_Toc127825697"/>
-      <w:bookmarkStart w:id="2" w:name="_Toc127827766"/>
+      <w:bookmarkStart w:id="2" w:name="_Toc138663102"/>
       <w:r>
         <w:rPr>
           <w:rFonts w:cs="B Nazanin"/>
@@ -2506,7 +3523,7 @@
         </w:rPr>
       </w:pPr>
       <w:bookmarkStart w:id="3" w:name="_Toc127825698"/>
-      <w:bookmarkStart w:id="4" w:name="_Toc127827767"/>
+      <w:bookmarkStart w:id="4" w:name="_Toc138663103"/>
       <w:r>
         <w:rPr>
           <w:rFonts w:cs="B Nazanin"/>
@@ -2666,7 +3683,7 @@
           <w:lang w:bidi="fa-IR"/>
         </w:rPr>
       </w:pPr>
-      <w:bookmarkStart w:id="5" w:name="_Toc127827768"/>
+      <w:bookmarkStart w:id="5" w:name="_Toc138663104"/>
       <w:r>
         <w:rPr>
           <w:rFonts w:cs="B Nazanin" w:hint="cs"/>
@@ -2876,7 +3893,7 @@
           <w:lang w:bidi="fa-IR"/>
         </w:rPr>
       </w:pPr>
-      <w:bookmarkStart w:id="6" w:name="_Toc127827769"/>
+      <w:bookmarkStart w:id="6" w:name="_Toc138663105"/>
       <w:r>
         <w:rPr>
           <w:rFonts w:cs="B Nazanin" w:hint="cs"/>
@@ -3104,13 +4121,14 @@
         <w:pStyle w:val="Heading1"/>
         <w:bidi/>
         <w:rPr>
-          <w:rFonts w:cs="B Nazanin" w:hint="cs"/>
+          <w:rFonts w:cs="B Nazanin"/>
           <w:b/>
           <w:bCs/>
           <w:rtl/>
           <w:lang w:bidi="fa-IR"/>
         </w:rPr>
       </w:pPr>
+      <w:bookmarkStart w:id="7" w:name="_Toc138663106"/>
       <w:r>
         <w:rPr>
           <w:rFonts w:cs="B Nazanin" w:hint="cs"/>
@@ -3121,6 +4139,7 @@
         </w:rPr>
         <w:t>قواعد اعتبارسنجی</w:t>
       </w:r>
+      <w:bookmarkEnd w:id="7"/>
     </w:p>
     <w:p>
       <w:pPr>
@@ -3134,6 +4153,7 @@
           <w:lang w:bidi="fa-IR"/>
         </w:rPr>
       </w:pPr>
+      <w:bookmarkStart w:id="8" w:name="_Toc138663107"/>
       <w:r>
         <w:rPr>
           <w:rFonts w:cs="B Nazanin" w:hint="cs"/>
@@ -3146,6 +4166,7 @@
         </w:rPr>
         <w:t>برای بایگانی و برگشت از بایگانی</w:t>
       </w:r>
+      <w:bookmarkEnd w:id="8"/>
     </w:p>
     <w:p>
       <w:pPr>
@@ -3174,13 +4195,14 @@
         <w:pStyle w:val="Heading2"/>
         <w:bidi/>
         <w:rPr>
-          <w:rFonts w:cs="B Nazanin" w:hint="cs"/>
+          <w:rFonts w:cs="B Nazanin"/>
           <w:b/>
           <w:bCs/>
           <w:rtl/>
           <w:lang w:bidi="fa-IR"/>
         </w:rPr>
       </w:pPr>
+      <w:bookmarkStart w:id="9" w:name="_Toc138663108"/>
       <w:r>
         <w:rPr>
           <w:rFonts w:cs="B Nazanin" w:hint="cs"/>
@@ -3193,12 +4215,13 @@
         </w:rPr>
         <w:t>برای حذف تکی یا گروهی دسته‌چک</w:t>
       </w:r>
+      <w:bookmarkEnd w:id="9"/>
     </w:p>
     <w:p>
       <w:pPr>
         <w:bidi/>
         <w:rPr>
-          <w:rFonts w:cs="B Nazanin" w:hint="cs"/>
+          <w:rFonts w:cs="B Nazanin"/>
           <w:sz w:val="28"/>
           <w:szCs w:val="28"/>
           <w:rtl/>
@@ -3610,8 +4633,8 @@
           <w:lang w:bidi="fa-IR"/>
         </w:rPr>
       </w:pPr>
-      <w:bookmarkStart w:id="7" w:name="_Toc127823012"/>
-      <w:bookmarkStart w:id="8" w:name="_Toc127827770"/>
+      <w:bookmarkStart w:id="10" w:name="_Toc127823012"/>
+      <w:bookmarkStart w:id="11" w:name="_Toc138663109"/>
       <w:r>
         <w:rPr>
           <w:rFonts w:cs="B Nazanin"/>
@@ -3782,8 +4805,8 @@
         </w:rPr>
         <w:t>)</w:t>
       </w:r>
-      <w:bookmarkEnd w:id="7"/>
-      <w:bookmarkEnd w:id="8"/>
+      <w:bookmarkEnd w:id="10"/>
+      <w:bookmarkEnd w:id="11"/>
     </w:p>
     <w:p>
       <w:pPr>
@@ -3824,7 +4847,6 @@
           <w:rFonts w:cs="B Nazanin"/>
           <w:sz w:val="28"/>
           <w:szCs w:val="28"/>
-          <w:rtl/>
           <w:lang w:bidi="fa-IR"/>
         </w:rPr>
       </w:pPr>
@@ -3851,19 +4873,18 @@
           <w:rFonts w:cs="B Nazanin"/>
           <w:sz w:val="28"/>
           <w:szCs w:val="28"/>
-          <w:rtl/>
-          <w:lang w:bidi="fa-IR"/>
-        </w:rPr>
-      </w:pPr>
-      <w:r>
-        <w:rPr>
-          <w:rFonts w:cs="B Nazanin" w:hint="cs"/>
-          <w:sz w:val="28"/>
-          <w:szCs w:val="28"/>
-          <w:rtl/>
-          <w:lang w:bidi="fa-IR"/>
-        </w:rPr>
-        <w:t>نام</w:t>
+          <w:lang w:bidi="fa-IR"/>
+        </w:rPr>
+      </w:pPr>
+      <w:r>
+        <w:rPr>
+          <w:rFonts w:cs="B Nazanin" w:hint="cs"/>
+          <w:sz w:val="28"/>
+          <w:szCs w:val="28"/>
+          <w:rtl/>
+          <w:lang w:bidi="fa-IR"/>
+        </w:rPr>
+        <w:t>شماره شروع صیادی</w:t>
       </w:r>
     </w:p>
     <w:p>
@@ -3890,7 +4911,7 @@
           <w:rtl/>
           <w:lang w:bidi="fa-IR"/>
         </w:rPr>
-        <w:t>نام بانک</w:t>
+        <w:t>شماره سری</w:t>
       </w:r>
     </w:p>
     <w:p>
@@ -3917,7 +4938,7 @@
           <w:rtl/>
           <w:lang w:bidi="fa-IR"/>
         </w:rPr>
-        <w:t>تاریخ صدور</w:t>
+        <w:t>نام</w:t>
       </w:r>
     </w:p>
     <w:p>
@@ -3944,7 +4965,7 @@
           <w:rtl/>
           <w:lang w:bidi="fa-IR"/>
         </w:rPr>
-        <w:t>از شماره</w:t>
+        <w:t>نام بانک</w:t>
       </w:r>
     </w:p>
     <w:p>
@@ -3971,7 +4992,7 @@
           <w:rtl/>
           <w:lang w:bidi="fa-IR"/>
         </w:rPr>
-        <w:t>تا شماره</w:t>
+        <w:t>تاریخ صدور</w:t>
       </w:r>
     </w:p>
     <w:p>
@@ -3998,7 +5019,17 @@
           <w:rtl/>
           <w:lang w:bidi="fa-IR"/>
         </w:rPr>
-        <w:t>بانک - کد حساب</w:t>
+        <w:t>شماره شروع</w:t>
+      </w:r>
+      <w:r>
+        <w:rPr>
+          <w:rFonts w:cs="B Nazanin"/>
+          <w:sz w:val="28"/>
+          <w:szCs w:val="28"/>
+          <w:rtl/>
+          <w:lang w:bidi="fa-IR"/>
+        </w:rPr>
+        <w:tab/>
       </w:r>
     </w:p>
     <w:p>
@@ -4013,19 +5044,28 @@
           <w:rFonts w:cs="B Nazanin"/>
           <w:sz w:val="28"/>
           <w:szCs w:val="28"/>
-          <w:rtl/>
-          <w:lang w:bidi="fa-IR"/>
-        </w:rPr>
-      </w:pPr>
-      <w:r>
-        <w:rPr>
-          <w:rFonts w:cs="B Nazanin" w:hint="cs"/>
-          <w:sz w:val="28"/>
-          <w:szCs w:val="28"/>
-          <w:rtl/>
-          <w:lang w:bidi="fa-IR"/>
-        </w:rPr>
-        <w:t>بانک - نام حساب</w:t>
+          <w:lang w:bidi="fa-IR"/>
+        </w:rPr>
+      </w:pPr>
+      <w:r>
+        <w:rPr>
+          <w:rFonts w:cs="B Nazanin" w:hint="cs"/>
+          <w:sz w:val="28"/>
+          <w:szCs w:val="28"/>
+          <w:rtl/>
+          <w:lang w:bidi="fa-IR"/>
+        </w:rPr>
+        <w:t>شماره</w:t>
+      </w:r>
+      <w:r>
+        <w:rPr>
+          <w:rFonts w:cs="B Nazanin" w:hint="cs"/>
+          <w:sz w:val="28"/>
+          <w:szCs w:val="28"/>
+          <w:rtl/>
+          <w:lang w:bidi="fa-IR"/>
+        </w:rPr>
+        <w:t xml:space="preserve"> پایان</w:t>
       </w:r>
     </w:p>
     <w:p>
@@ -4052,7 +5092,7 @@
           <w:rtl/>
           <w:lang w:bidi="fa-IR"/>
         </w:rPr>
-        <w:t>بانک - نام تفصیلی شناور</w:t>
+        <w:t>بانک - کد حساب</w:t>
       </w:r>
     </w:p>
     <w:p>
@@ -4079,7 +5119,7 @@
           <w:rtl/>
           <w:lang w:bidi="fa-IR"/>
         </w:rPr>
-        <w:t>بانک - نام مرکز هزینه</w:t>
+        <w:t>بانک - نام حساب</w:t>
       </w:r>
     </w:p>
     <w:p>
@@ -4106,7 +5146,7 @@
           <w:rtl/>
           <w:lang w:bidi="fa-IR"/>
         </w:rPr>
-        <w:t>بانک - نام پروژه</w:t>
+        <w:t>بانک - نام تفصیلی شناور</w:t>
       </w:r>
     </w:p>
     <w:p>
@@ -4121,6 +5161,7 @@
           <w:rFonts w:cs="B Nazanin"/>
           <w:sz w:val="28"/>
           <w:szCs w:val="28"/>
+          <w:rtl/>
           <w:lang w:bidi="fa-IR"/>
         </w:rPr>
       </w:pPr>
@@ -4133,21 +5174,127 @@
           <w:lang w:bidi="fa-IR"/>
         </w:rPr>
         <w:lastRenderedPageBreak/>
-        <w:t>وضعیت بایگانی</w:t>
+        <w:t>بانک - نام مرکز هزینه</w:t>
       </w:r>
     </w:p>
     <w:p>
       <w:pPr>
+        <w:pStyle w:val="ListParagraph"/>
+        <w:numPr>
+          <w:ilvl w:val="0"/>
+          <w:numId w:val="4"/>
+        </w:numPr>
+        <w:bidi/>
+        <w:rPr>
+          <w:rFonts w:cs="B Nazanin"/>
+          <w:sz w:val="28"/>
+          <w:szCs w:val="28"/>
+          <w:rtl/>
+          <w:lang w:bidi="fa-IR"/>
+        </w:rPr>
+      </w:pPr>
+      <w:r>
+        <w:rPr>
+          <w:rFonts w:cs="B Nazanin" w:hint="cs"/>
+          <w:sz w:val="28"/>
+          <w:szCs w:val="28"/>
+          <w:rtl/>
+          <w:lang w:bidi="fa-IR"/>
+        </w:rPr>
+        <w:t>بانک - نام پروژه</w:t>
+      </w:r>
+    </w:p>
+    <w:p>
+      <w:pPr>
+        <w:pStyle w:val="ListParagraph"/>
+        <w:numPr>
+          <w:ilvl w:val="0"/>
+          <w:numId w:val="4"/>
+        </w:numPr>
+        <w:bidi/>
+        <w:rPr>
+          <w:rFonts w:cs="B Nazanin"/>
+          <w:sz w:val="28"/>
+          <w:szCs w:val="28"/>
+          <w:lang w:bidi="fa-IR"/>
+        </w:rPr>
+      </w:pPr>
+      <w:r>
+        <w:rPr>
+          <w:rFonts w:cs="B Nazanin" w:hint="cs"/>
+          <w:sz w:val="28"/>
+          <w:szCs w:val="28"/>
+          <w:rtl/>
+          <w:lang w:bidi="fa-IR"/>
+        </w:rPr>
+        <w:t>وضعیت بایگانی</w:t>
+      </w:r>
+    </w:p>
+    <w:p>
+      <w:pPr>
+        <w:pStyle w:val="ListParagraph"/>
+        <w:numPr>
+          <w:ilvl w:val="1"/>
+          <w:numId w:val="4"/>
+        </w:numPr>
+        <w:bidi/>
+        <w:rPr>
+          <w:rFonts w:cs="B Nazanin"/>
+          <w:sz w:val="28"/>
+          <w:szCs w:val="28"/>
+          <w:lang w:bidi="fa-IR"/>
+        </w:rPr>
+      </w:pPr>
+      <w:r>
+        <w:rPr>
+          <w:rFonts w:cs="B Nazanin" w:hint="cs"/>
+          <w:sz w:val="28"/>
+          <w:szCs w:val="28"/>
+          <w:rtl/>
+          <w:lang w:bidi="fa-IR"/>
+        </w:rPr>
+        <w:t>فعال</w:t>
+      </w:r>
+    </w:p>
+    <w:p>
+      <w:pPr>
+        <w:pStyle w:val="ListParagraph"/>
+        <w:numPr>
+          <w:ilvl w:val="1"/>
+          <w:numId w:val="4"/>
+        </w:numPr>
+        <w:bidi/>
+        <w:rPr>
+          <w:rFonts w:cs="B Nazanin"/>
+          <w:sz w:val="28"/>
+          <w:szCs w:val="28"/>
+          <w:lang w:bidi="fa-IR"/>
+        </w:rPr>
+      </w:pPr>
+      <w:r>
+        <w:rPr>
+          <w:rFonts w:cs="B Nazanin" w:hint="cs"/>
+          <w:sz w:val="28"/>
+          <w:szCs w:val="28"/>
+          <w:rtl/>
+          <w:lang w:bidi="fa-IR"/>
+        </w:rPr>
+        <w:t>بایگانی شده</w:t>
+      </w:r>
+    </w:p>
+    <w:p>
+      <w:pPr>
         <w:pStyle w:val="Heading1"/>
         <w:bidi/>
         <w:rPr>
-          <w:rFonts w:cs="B Nazanin" w:hint="cs"/>
+          <w:rFonts w:cs="B Nazanin"/>
           <w:b/>
           <w:bCs/>
           <w:rtl/>
           <w:lang w:bidi="fa-IR"/>
         </w:rPr>
       </w:pPr>
+      <w:bookmarkStart w:id="12" w:name="_Toc138663110"/>
       <w:r>
         <w:rPr>
           <w:rFonts w:cs="B Nazanin" w:hint="cs"/>
@@ -4158,6 +5305,7 @@
         </w:rPr>
         <w:t>فیلترهای کمکی مورد نیاز</w:t>
       </w:r>
+      <w:bookmarkEnd w:id="12"/>
     </w:p>
     <w:p>
       <w:pPr>
@@ -4171,6 +5319,7 @@
           <w:lang w:bidi="fa-IR"/>
         </w:rPr>
       </w:pPr>
+      <w:bookmarkStart w:id="13" w:name="_Toc138663111"/>
       <w:r>
         <w:rPr>
           <w:rFonts w:cs="B Nazanin" w:hint="cs"/>
@@ -4183,13 +5332,14 @@
         </w:rPr>
         <w:t>بر اساس نام بانک</w:t>
       </w:r>
+      <w:bookmarkEnd w:id="13"/>
     </w:p>
     <w:p>
       <w:pPr>
         <w:bidi/>
         <w:jc w:val="both"/>
         <w:rPr>
-          <w:rFonts w:cs="B Nazanin" w:hint="cs"/>
+          <w:rFonts w:cs="B Nazanin"/>
           <w:sz w:val="28"/>
           <w:szCs w:val="28"/>
           <w:rtl/>
@@ -5118,6 +6268,7 @@
           <w:lang w:bidi="fa-IR"/>
         </w:rPr>
       </w:pPr>
+      <w:bookmarkStart w:id="14" w:name="_Toc138663112"/>
       <w:r>
         <w:rPr>
           <w:rFonts w:cs="B Nazanin" w:hint="cs"/>
@@ -5130,6 +6281,7 @@
         </w:rPr>
         <w:t>بر اساس وضعیت بایگانی</w:t>
       </w:r>
+      <w:bookmarkEnd w:id="14"/>
     </w:p>
     <w:p>
       <w:pPr>
@@ -6073,8 +7225,8 @@
           <w:lang w:bidi="fa-IR"/>
         </w:rPr>
       </w:pPr>
-      <w:bookmarkStart w:id="9" w:name="_Toc127823013"/>
-      <w:bookmarkStart w:id="10" w:name="_Toc127827771"/>
+      <w:bookmarkStart w:id="15" w:name="_Toc127823013"/>
+      <w:bookmarkStart w:id="16" w:name="_Toc138663113"/>
       <w:r>
         <w:rPr>
           <w:rFonts w:cs="B Nazanin"/>
@@ -6095,8 +7247,8 @@
         </w:rPr>
         <w:t>ی</w:t>
       </w:r>
-      <w:bookmarkEnd w:id="9"/>
-      <w:bookmarkEnd w:id="10"/>
+      <w:bookmarkEnd w:id="15"/>
+      <w:bookmarkEnd w:id="16"/>
     </w:p>
     <w:p>
       <w:pPr>
@@ -6180,8 +7332,6 @@
         </w:rPr>
         <w:t xml:space="preserve"> انگل</w:t>
       </w:r>
-      <w:bookmarkStart w:id="11" w:name="_GoBack"/>
-      <w:bookmarkEnd w:id="11"/>
       <w:r>
         <w:rPr>
           <w:rFonts w:cs="B Nazanin" w:hint="cs"/>
@@ -6254,6 +7404,7 @@
           <w:lang w:bidi="fa-IR"/>
         </w:rPr>
       </w:pPr>
+      <w:bookmarkStart w:id="17" w:name="_Toc138663114"/>
       <w:r>
         <w:rPr>
           <w:rFonts w:cs="B Nazanin" w:hint="cs"/>
@@ -6266,6 +7417,7 @@
         </w:rPr>
         <w:t>تاریخچه تغییرات</w:t>
       </w:r>
+      <w:bookmarkEnd w:id="17"/>
     </w:p>
     <w:tbl>
       <w:tblPr>
@@ -6549,6 +7701,7 @@
                 <w:rtl/>
                 <w:lang w:bidi="fa-IR"/>
               </w:rPr>
+              <w:lastRenderedPageBreak/>
               <w:t>2</w:t>
             </w:r>
           </w:p>
@@ -6631,7 +7784,7 @@
 </file>
 
 <file path=word/numbering.xml><?xml version="1.0" encoding="utf-8"?>
-<w:numbering xmlns:wpc="http://schemas.microsoft.com/office/word/2010/wordprocessingCanvas" xmlns:cx="http://schemas.microsoft.com/office/drawing/2014/chartex" xmlns:cx1="http://schemas.microsoft.com/office/drawing/2015/9/8/chartex" xmlns:mc="http://schemas.openxmlformats.org/markup-compatibility/2006" xmlns:o="urn:schemas-microsoft-com:office:office" xmlns:r="http://schemas.openxmlformats.org/officeDocument/2006/relationships" xmlns:m="http://schemas.openxmlformats.org/officeDocument/2006/math" xmlns:v="urn:schemas-microsoft-com:vml" xmlns:wp14="http://schemas.microsoft.com/office/word/2010/wordprocessingDrawing" xmlns:wp="http://schemas.openxmlformats.org/drawingml/2006/wordprocessingDrawing" xmlns:w10="urn:schemas-microsoft-com:office:word" xmlns:w="http://schemas.openxmlformats.org/wordprocessingml/2006/main" xmlns:w14="http://schemas.microsoft.com/office/word/2010/wordml" xmlns:w15="http://schemas.microsoft.com/office/word/2012/wordml" xmlns:w16se="http://schemas.microsoft.com/office/word/2015/wordml/symex" xmlns:wpg="http://schemas.microsoft.com/office/word/2010/wordprocessingGroup" xmlns:wpi="http://schemas.microsoft.com/office/word/2010/wordprocessingInk" xmlns:wne="http://schemas.microsoft.com/office/word/2006/wordml" xmlns:wps="http://schemas.microsoft.com/office/word/2010/wordprocessingShape" mc:Ignorable="w14 w15 w16se wp14">
+<w:numbering xmlns:wpc="http://schemas.microsoft.com/office/word/2010/wordprocessingCanvas" xmlns:cx="http://schemas.microsoft.com/office/drawing/2014/chartex" xmlns:cx1="http://schemas.microsoft.com/office/drawing/2015/9/8/chartex" xmlns:cx2="http://schemas.microsoft.com/office/drawing/2015/10/21/chartex" xmlns:cx3="http://schemas.microsoft.com/office/drawing/2016/5/9/chartex" xmlns:cx4="http://schemas.microsoft.com/office/drawing/2016/5/10/chartex" xmlns:cx5="http://schemas.microsoft.com/office/drawing/2016/5/11/chartex" xmlns:cx6="http://schemas.microsoft.com/office/drawing/2016/5/12/chartex" xmlns:cx7="http://schemas.microsoft.com/office/drawing/2016/5/13/chartex" xmlns:cx8="http://schemas.microsoft.com/office/drawing/2016/5/14/chartex" xmlns:mc="http://schemas.openxmlformats.org/markup-compatibility/2006" xmlns:aink="http://schemas.microsoft.com/office/drawing/2016/ink" xmlns:am3d="http://schemas.microsoft.com/office/drawing/2017/model3d" xmlns:o="urn:schemas-microsoft-com:office:office" xmlns:oel="http://schemas.microsoft.com/office/2019/extlst" xmlns:r="http://schemas.openxmlformats.org/officeDocument/2006/relationships" xmlns:m="http://schemas.openxmlformats.org/officeDocument/2006/math" xmlns:v="urn:schemas-microsoft-com:vml" xmlns:wp14="http://schemas.microsoft.com/office/word/2010/wordprocessingDrawing" xmlns:wp="http://schemas.openxmlformats.org/drawingml/2006/wordprocessingDrawing" xmlns:w10="urn:schemas-microsoft-com:office:word" xmlns:w="http://schemas.openxmlformats.org/wordprocessingml/2006/main" xmlns:w14="http://schemas.microsoft.com/office/word/2010/wordml" xmlns:w15="http://schemas.microsoft.com/office/word/2012/wordml" xmlns:w16cex="http://schemas.microsoft.com/office/word/2018/wordml/cex" xmlns:w16cid="http://schemas.microsoft.com/office/word/2016/wordml/cid" xmlns:w16="http://schemas.microsoft.com/office/word/2018/wordml" xmlns:w16sdtdh="http://schemas.microsoft.com/office/word/2020/wordml/sdtdatahash" xmlns:w16se="http://schemas.microsoft.com/office/word/2015/wordml/symex" xmlns:wpg="http://schemas.microsoft.com/office/word/2010/wordprocessingGroup" xmlns:wpi="http://schemas.microsoft.com/office/word/2010/wordprocessingInk" xmlns:wne="http://schemas.microsoft.com/office/word/2006/wordml" xmlns:wps="http://schemas.microsoft.com/office/word/2010/wordprocessingShape" mc:Ignorable="w14 w15 w16se w16cid w16 w16cex w16sdtdh wp14">
   <w:abstractNum w:abstractNumId="0" w15:restartNumberingAfterBreak="0">
     <w:nsid w:val="031A393A"/>
     <w:multiLevelType w:val="hybridMultilevel"/>
@@ -6648,7 +7801,7 @@
         <w:rFonts w:ascii="Symbol" w:hAnsi="Symbol" w:hint="default"/>
       </w:rPr>
     </w:lvl>
-    <w:lvl w:ilvl="1" w:tplc="04090003" w:tentative="1">
+    <w:lvl w:ilvl="1" w:tplc="04090003">
       <w:start w:val="1"/>
       <w:numFmt w:val="bullet"/>
       <w:lvlText w:val="o"/>
@@ -7084,23 +8237,23 @@
       </w:rPr>
     </w:lvl>
   </w:abstractNum>
-  <w:num w:numId="1">
+  <w:num w:numId="1" w16cid:durableId="1956208242">
     <w:abstractNumId w:val="2"/>
   </w:num>
-  <w:num w:numId="2">
+  <w:num w:numId="2" w16cid:durableId="799303203">
     <w:abstractNumId w:val="1"/>
   </w:num>
-  <w:num w:numId="3">
+  <w:num w:numId="3" w16cid:durableId="880017708">
     <w:abstractNumId w:val="3"/>
   </w:num>
-  <w:num w:numId="4">
+  <w:num w:numId="4" w16cid:durableId="1230849868">
     <w:abstractNumId w:val="0"/>
   </w:num>
 </w:numbering>
 </file>
 
 <file path=word/styles.xml><?xml version="1.0" encoding="utf-8"?>
-<w:styles xmlns:mc="http://schemas.openxmlformats.org/markup-compatibility/2006" xmlns:r="http://schemas.openxmlformats.org/officeDocument/2006/relationships" xmlns:w="http://schemas.openxmlformats.org/wordprocessingml/2006/main" xmlns:w14="http://schemas.microsoft.com/office/word/2010/wordml" xmlns:w15="http://schemas.microsoft.com/office/word/2012/wordml" xmlns:w16se="http://schemas.microsoft.com/office/word/2015/wordml/symex" mc:Ignorable="w14 w15 w16se">
+<w:styles xmlns:mc="http://schemas.openxmlformats.org/markup-compatibility/2006" xmlns:r="http://schemas.openxmlformats.org/officeDocument/2006/relationships" xmlns:w="http://schemas.openxmlformats.org/wordprocessingml/2006/main" xmlns:w14="http://schemas.microsoft.com/office/word/2010/wordml" xmlns:w15="http://schemas.microsoft.com/office/word/2012/wordml" xmlns:w16cex="http://schemas.microsoft.com/office/word/2018/wordml/cex" xmlns:w16cid="http://schemas.microsoft.com/office/word/2016/wordml/cid" xmlns:w16="http://schemas.microsoft.com/office/word/2018/wordml" xmlns:w16sdtdh="http://schemas.microsoft.com/office/word/2020/wordml/sdtdatahash" xmlns:w16se="http://schemas.microsoft.com/office/word/2015/wordml/symex" mc:Ignorable="w14 w15 w16se w16cid w16 w16cex w16sdtdh">
   <w:docDefaults>
     <w:rPrDefault>
       <w:rPr>
@@ -7116,7 +8269,7 @@
       </w:pPr>
     </w:pPrDefault>
   </w:docDefaults>
-  <w:latentStyles w:defLockedState="0" w:defUIPriority="99" w:defSemiHidden="0" w:defUnhideWhenUsed="0" w:defQFormat="0" w:count="371">
+  <w:latentStyles w:defLockedState="0" w:defUIPriority="99" w:defSemiHidden="0" w:defUnhideWhenUsed="0" w:defQFormat="0" w:count="376">
     <w:lsdException w:name="Normal" w:uiPriority="0" w:qFormat="1"/>
     <w:lsdException w:name="heading 1" w:uiPriority="9" w:qFormat="1"/>
     <w:lsdException w:name="heading 2" w:semiHidden="1" w:uiPriority="9" w:unhideWhenUsed="1" w:qFormat="1"/>
@@ -7488,6 +8641,11 @@
     <w:lsdException w:name="List Table 5 Dark Accent 6" w:uiPriority="50"/>
     <w:lsdException w:name="List Table 6 Colorful Accent 6" w:uiPriority="51"/>
     <w:lsdException w:name="List Table 7 Colorful Accent 6" w:uiPriority="52"/>
+    <w:lsdException w:name="Mention" w:semiHidden="1" w:unhideWhenUsed="1"/>
+    <w:lsdException w:name="Smart Hyperlink" w:semiHidden="1" w:unhideWhenUsed="1"/>
+    <w:lsdException w:name="Hashtag" w:semiHidden="1" w:unhideWhenUsed="1"/>
+    <w:lsdException w:name="Unresolved Mention" w:semiHidden="1" w:unhideWhenUsed="1"/>
+    <w:lsdException w:name="Smart Link" w:semiHidden="1" w:unhideWhenUsed="1"/>
   </w:latentStyles>
   <w:style w:type="paragraph" w:default="1" w:styleId="Normal">
     <w:name w:val="Normal"/>

</xml_diff>